<commit_message>
Update more commands for repo metadata
</commit_message>
<xml_diff>
--- a/1GitRepoBasics.docx
+++ b/1GitRepoBasics.docx
@@ -137,7 +137,21 @@
         <w:rPr>
           <w:rFonts w:ascii="Times New Roman" w:hAnsi="Times New Roman" w:cs="Times New Roman"/>
         </w:rPr>
-        <w:t xml:space="preserve"> an SVN </w:t>
+        <w:t> </w:t>
+      </w:r>
+      <w:proofErr w:type="gramStart"/>
+      <w:r>
+        <w:rPr>
+          <w:rFonts w:ascii="Times New Roman" w:hAnsi="Times New Roman" w:cs="Times New Roman"/>
+        </w:rPr>
+        <w:t>an</w:t>
+      </w:r>
+      <w:proofErr w:type="gramEnd"/>
+      <w:r>
+        <w:rPr>
+          <w:rFonts w:ascii="Times New Roman" w:hAnsi="Times New Roman" w:cs="Times New Roman"/>
+        </w:rPr>
+        <w:t xml:space="preserve"> SVN </w:t>
       </w:r>
       <w:r>
         <w:rPr>
@@ -157,188 +171,674 @@
         </w:rPr>
         <w:t xml:space="preserve"> </w:t>
       </w:r>
+      <w:r>
+        <w:rPr>
+          <w:rFonts w:ascii="Times New Roman" w:hAnsi="Times New Roman" w:cs="Times New Roman"/>
+        </w:rPr>
+        <w:t>commit consists of a diff compared to the original file added to the repository. Git, on the other hand, records the </w:t>
+      </w:r>
+      <w:r>
+        <w:rPr>
+          <w:rFonts w:ascii="Times New Roman" w:hAnsi="Times New Roman" w:cs="Times New Roman"/>
+          <w:i/>
+          <w:iCs/>
+        </w:rPr>
+        <w:t>entire contents</w:t>
+      </w:r>
+      <w:r>
+        <w:rPr>
+          <w:rFonts w:ascii="Times New Roman" w:hAnsi="Times New Roman" w:cs="Times New Roman"/>
+        </w:rPr>
+        <w:t> of each file in every commit.</w:t>
+      </w:r>
+    </w:p>
+    <w:p>
+      <w:pPr>
+        <w:pStyle w:val="ListParagraph"/>
+        <w:numPr>
+          <w:ilvl w:val="1"/>
+          <w:numId w:val="2"/>
+        </w:numPr>
+        <w:rPr>
+          <w:rFonts w:ascii="Times New Roman" w:hAnsi="Times New Roman" w:cs="Times New Roman"/>
+        </w:rPr>
+      </w:pPr>
+      <w:r>
+        <w:rPr>
+          <w:rFonts w:ascii="Times New Roman" w:hAnsi="Times New Roman" w:cs="Times New Roman"/>
+        </w:rPr>
+        <w:t>This makes many Git operations much faster than SVN, since a particular version of a file doesn’t have to be “assembled” from its diffs—the complete revision of each file is immediately available from Git's internal database.</w:t>
+      </w:r>
+    </w:p>
+    <w:p>
+      <w:pPr>
+        <w:pStyle w:val="ListParagraph"/>
+        <w:numPr>
+          <w:ilvl w:val="0"/>
+          <w:numId w:val="2"/>
+        </w:numPr>
+        <w:rPr>
+          <w:rFonts w:ascii="Times New Roman" w:hAnsi="Times New Roman" w:cs="Times New Roman"/>
+        </w:rPr>
+      </w:pPr>
+      <w:proofErr w:type="spellStart"/>
+      <w:proofErr w:type="gramStart"/>
+      <w:r>
+        <w:rPr>
+          <w:rFonts w:ascii="Times New Roman" w:hAnsi="Times New Roman" w:cs="Times New Roman"/>
+        </w:rPr>
+        <w:t>lets</w:t>
+      </w:r>
+      <w:proofErr w:type="spellEnd"/>
+      <w:proofErr w:type="gramEnd"/>
+      <w:r>
+        <w:rPr>
+          <w:rFonts w:ascii="Times New Roman" w:hAnsi="Times New Roman" w:cs="Times New Roman"/>
+        </w:rPr>
+        <w:t xml:space="preserve"> developers work in an isolated environment, deferring integration until they’re at a convenient break point.</w:t>
+      </w:r>
+    </w:p>
+    <w:p>
+      <w:pPr>
+        <w:rPr>
+          <w:rFonts w:ascii="Times New Roman" w:hAnsi="Times New Roman" w:cs="Times New Roman"/>
+          <w:b/>
+        </w:rPr>
+      </w:pPr>
+      <w:r>
+        <w:rPr>
+          <w:rFonts w:ascii="Times New Roman" w:hAnsi="Times New Roman" w:cs="Times New Roman"/>
+          <w:b/>
+        </w:rPr>
+        <w:t>Staging area</w:t>
+      </w:r>
+    </w:p>
+    <w:p>
+      <w:pPr>
+        <w:pStyle w:val="ListParagraph"/>
+        <w:numPr>
+          <w:ilvl w:val="0"/>
+          <w:numId w:val="2"/>
+        </w:numPr>
+        <w:rPr>
+          <w:rFonts w:ascii="Times New Roman" w:hAnsi="Times New Roman" w:cs="Times New Roman"/>
+        </w:rPr>
+      </w:pPr>
+      <w:proofErr w:type="spellStart"/>
+      <w:r>
+        <w:rPr>
+          <w:rFonts w:ascii="Times New Roman" w:hAnsi="Times New Roman" w:cs="Times New Roman"/>
+        </w:rPr>
+        <w:t>Lets</w:t>
+      </w:r>
+      <w:proofErr w:type="spellEnd"/>
+      <w:r>
+        <w:rPr>
+          <w:rFonts w:ascii="Times New Roman" w:hAnsi="Times New Roman" w:cs="Times New Roman"/>
+        </w:rPr>
+        <w:t xml:space="preserve"> you group related changes into highly focused snapshots (i.e. atomic commits)</w:t>
+      </w:r>
+    </w:p>
+    <w:p>
+      <w:pPr>
+        <w:pStyle w:val="ListParagraph"/>
+        <w:numPr>
+          <w:ilvl w:val="0"/>
+          <w:numId w:val="2"/>
+        </w:numPr>
+        <w:rPr>
+          <w:rFonts w:ascii="Times New Roman" w:hAnsi="Times New Roman" w:cs="Times New Roman"/>
+        </w:rPr>
+      </w:pPr>
+      <w:r>
+        <w:rPr>
+          <w:rFonts w:ascii="Times New Roman" w:hAnsi="Times New Roman" w:cs="Times New Roman"/>
+        </w:rPr>
+        <w:t xml:space="preserve">You can make all sorts of changes to unrelated files, commit only a few related files into one </w:t>
+      </w:r>
+      <w:proofErr w:type="gramStart"/>
+      <w:r>
+        <w:rPr>
+          <w:rFonts w:ascii="Times New Roman" w:hAnsi="Times New Roman" w:cs="Times New Roman"/>
+        </w:rPr>
+        <w:t>atomic</w:t>
+      </w:r>
+      <w:proofErr w:type="gramEnd"/>
+      <w:r>
+        <w:rPr>
+          <w:rFonts w:ascii="Times New Roman" w:hAnsi="Times New Roman" w:cs="Times New Roman"/>
+        </w:rPr>
+        <w:t xml:space="preserve"> unit and then commit others.</w:t>
+      </w:r>
+      <w:r>
+        <w:rPr>
+          <w:rFonts w:ascii="Times New Roman" w:hAnsi="Times New Roman" w:cs="Times New Roman"/>
+        </w:rPr>
+        <w:t xml:space="preserve"> </w:t>
+      </w:r>
+      <w:proofErr w:type="gramStart"/>
+      <w:r>
+        <w:rPr>
+          <w:rFonts w:ascii="Times New Roman" w:hAnsi="Times New Roman" w:cs="Times New Roman"/>
+        </w:rPr>
+        <w:t>i.e</w:t>
+      </w:r>
+      <w:proofErr w:type="gramEnd"/>
+      <w:r>
+        <w:rPr>
+          <w:rFonts w:ascii="Times New Roman" w:hAnsi="Times New Roman" w:cs="Times New Roman"/>
+        </w:rPr>
+        <w:t>. split them into logical commits.</w:t>
+      </w:r>
+    </w:p>
+    <w:p>
+      <w:pPr>
+        <w:rPr>
+          <w:rFonts w:ascii="Times New Roman" w:hAnsi="Times New Roman" w:cs="Times New Roman"/>
+          <w:b/>
+        </w:rPr>
+      </w:pPr>
+      <w:r>
+        <w:rPr>
+          <w:rFonts w:ascii="Times New Roman" w:hAnsi="Times New Roman" w:cs="Times New Roman"/>
+          <w:b/>
+        </w:rPr>
+        <w:t>Atomic commits</w:t>
+      </w:r>
+    </w:p>
+    <w:p>
+      <w:pPr>
+        <w:pStyle w:val="ListParagraph"/>
+        <w:numPr>
+          <w:ilvl w:val="0"/>
+          <w:numId w:val="3"/>
+        </w:numPr>
+        <w:rPr>
+          <w:rFonts w:ascii="Times New Roman" w:hAnsi="Times New Roman" w:cs="Times New Roman"/>
+        </w:rPr>
+      </w:pPr>
+      <w:r>
+        <w:rPr>
+          <w:rFonts w:ascii="Times New Roman" w:hAnsi="Times New Roman" w:cs="Times New Roman"/>
+        </w:rPr>
+        <w:t>Each commit has only related files.</w:t>
+      </w:r>
+    </w:p>
+    <w:p>
+      <w:pPr>
+        <w:pStyle w:val="ListParagraph"/>
+        <w:numPr>
+          <w:ilvl w:val="0"/>
+          <w:numId w:val="3"/>
+        </w:numPr>
+        <w:rPr>
+          <w:rFonts w:ascii="Times New Roman" w:hAnsi="Times New Roman" w:cs="Times New Roman"/>
+        </w:rPr>
+      </w:pPr>
+      <w:r>
+        <w:rPr>
+          <w:rFonts w:ascii="Times New Roman" w:hAnsi="Times New Roman" w:cs="Times New Roman"/>
+        </w:rPr>
+        <w:t>So that it is easier to track bugs and revert changes with minimal impac</w:t>
+      </w:r>
+      <w:r>
+        <w:rPr>
+          <w:rFonts w:ascii="Times New Roman" w:hAnsi="Times New Roman" w:cs="Times New Roman"/>
+        </w:rPr>
+        <w:t>t on the rest of the project.</w:t>
+      </w:r>
+    </w:p>
+    <w:p>
+      <w:pPr>
+        <w:rPr>
+          <w:rFonts w:ascii="Times New Roman" w:hAnsi="Times New Roman" w:cs="Times New Roman"/>
+          <w:b/>
+        </w:rPr>
+      </w:pPr>
+      <w:r>
+        <w:rPr>
+          <w:rFonts w:ascii="Times New Roman" w:hAnsi="Times New Roman" w:cs="Times New Roman"/>
+          <w:b/>
+        </w:rPr>
+        <w:t>Git status</w:t>
+      </w:r>
+    </w:p>
+    <w:p>
+      <w:pPr>
+        <w:pStyle w:val="ListParagraph"/>
+        <w:numPr>
+          <w:ilvl w:val="0"/>
+          <w:numId w:val="4"/>
+        </w:numPr>
+        <w:rPr>
+          <w:rFonts w:ascii="Times New Roman" w:hAnsi="Times New Roman" w:cs="Times New Roman"/>
+        </w:rPr>
+      </w:pPr>
+      <w:r>
+        <w:rPr>
+          <w:rFonts w:ascii="Times New Roman" w:hAnsi="Times New Roman" w:cs="Times New Roman"/>
+        </w:rPr>
+        <w:t xml:space="preserve">Lists which files are staged, </w:t>
+      </w:r>
+      <w:proofErr w:type="spellStart"/>
+      <w:r>
+        <w:rPr>
+          <w:rFonts w:ascii="Times New Roman" w:hAnsi="Times New Roman" w:cs="Times New Roman"/>
+        </w:rPr>
+        <w:t>unstaged</w:t>
+      </w:r>
+      <w:proofErr w:type="spellEnd"/>
+      <w:r>
+        <w:rPr>
+          <w:rFonts w:ascii="Times New Roman" w:hAnsi="Times New Roman" w:cs="Times New Roman"/>
+        </w:rPr>
+        <w:t xml:space="preserve"> and untracked.</w:t>
+      </w:r>
+    </w:p>
+    <w:p>
+      <w:pPr>
+        <w:rPr>
+          <w:rFonts w:ascii="Times New Roman" w:hAnsi="Times New Roman" w:cs="Times New Roman"/>
+          <w:b/>
+        </w:rPr>
+      </w:pPr>
+      <w:r>
+        <w:rPr>
+          <w:rFonts w:ascii="Times New Roman" w:hAnsi="Times New Roman" w:cs="Times New Roman"/>
+          <w:b/>
+        </w:rPr>
+        <w:t>.</w:t>
+      </w:r>
+      <w:proofErr w:type="spellStart"/>
+      <w:r>
+        <w:rPr>
+          <w:rFonts w:ascii="Times New Roman" w:hAnsi="Times New Roman" w:cs="Times New Roman"/>
+          <w:b/>
+        </w:rPr>
+        <w:t>gitignore</w:t>
+      </w:r>
+      <w:proofErr w:type="spellEnd"/>
+    </w:p>
+    <w:p>
+      <w:pPr>
+        <w:pStyle w:val="ListParagraph"/>
+        <w:numPr>
+          <w:ilvl w:val="0"/>
+          <w:numId w:val="4"/>
+        </w:numPr>
+        <w:rPr>
+          <w:rFonts w:ascii="Times New Roman" w:hAnsi="Times New Roman" w:cs="Times New Roman"/>
+        </w:rPr>
+      </w:pPr>
+      <w:r>
+        <w:rPr>
+          <w:rFonts w:ascii="Times New Roman" w:hAnsi="Times New Roman" w:cs="Times New Roman"/>
+        </w:rPr>
+        <w:t>Lists all files that shouldn’t be</w:t>
+      </w:r>
+      <w:r>
+        <w:rPr>
+          <w:rFonts w:ascii="Times New Roman" w:hAnsi="Times New Roman" w:cs="Times New Roman"/>
+        </w:rPr>
+        <w:t xml:space="preserve"> included in git status command’s results</w:t>
+      </w:r>
+    </w:p>
+    <w:p>
+      <w:pPr>
+        <w:pStyle w:val="ListParagraph"/>
+        <w:numPr>
+          <w:ilvl w:val="0"/>
+          <w:numId w:val="4"/>
+        </w:numPr>
+        <w:rPr>
+          <w:rFonts w:ascii="Times New Roman" w:hAnsi="Times New Roman" w:cs="Times New Roman"/>
+        </w:rPr>
+      </w:pPr>
+      <w:r>
+        <w:rPr>
+          <w:rFonts w:ascii="Times New Roman" w:hAnsi="Times New Roman" w:cs="Times New Roman"/>
+        </w:rPr>
+        <w:t>Ex: .exe,  .</w:t>
+      </w:r>
+      <w:proofErr w:type="spellStart"/>
+      <w:r>
+        <w:rPr>
+          <w:rFonts w:ascii="Times New Roman" w:hAnsi="Times New Roman" w:cs="Times New Roman"/>
+        </w:rPr>
+        <w:t>pyc</w:t>
+      </w:r>
+      <w:proofErr w:type="spellEnd"/>
+      <w:r>
+        <w:rPr>
+          <w:rFonts w:ascii="Times New Roman" w:hAnsi="Times New Roman" w:cs="Times New Roman"/>
+        </w:rPr>
+        <w:t>, .</w:t>
+      </w:r>
+      <w:proofErr w:type="spellStart"/>
+      <w:r>
+        <w:rPr>
+          <w:rFonts w:ascii="Times New Roman" w:hAnsi="Times New Roman" w:cs="Times New Roman"/>
+        </w:rPr>
+        <w:t>obj</w:t>
+      </w:r>
+      <w:proofErr w:type="spellEnd"/>
+      <w:r>
+        <w:rPr>
+          <w:rFonts w:ascii="Times New Roman" w:hAnsi="Times New Roman" w:cs="Times New Roman"/>
+        </w:rPr>
+        <w:t xml:space="preserve"> </w:t>
+      </w:r>
+      <w:proofErr w:type="spellStart"/>
+      <w:r>
+        <w:rPr>
+          <w:rFonts w:ascii="Times New Roman" w:hAnsi="Times New Roman" w:cs="Times New Roman"/>
+        </w:rPr>
+        <w:t>etc</w:t>
+      </w:r>
+      <w:proofErr w:type="spellEnd"/>
+      <w:r>
+        <w:rPr>
+          <w:rFonts w:ascii="Times New Roman" w:hAnsi="Times New Roman" w:cs="Times New Roman"/>
+        </w:rPr>
+        <w:t xml:space="preserve">  (compiled binaries)</w:t>
+      </w:r>
+    </w:p>
+    <w:p>
+      <w:pPr>
+        <w:rPr>
+          <w:rFonts w:ascii="Times New Roman" w:hAnsi="Times New Roman" w:cs="Times New Roman"/>
+          <w:b/>
+        </w:rPr>
+      </w:pPr>
+      <w:r>
+        <w:rPr>
+          <w:rFonts w:ascii="Times New Roman" w:hAnsi="Times New Roman" w:cs="Times New Roman"/>
+          <w:b/>
+        </w:rPr>
+        <w:t>Git log</w:t>
+      </w:r>
+    </w:p>
+    <w:p>
+      <w:pPr>
+        <w:pStyle w:val="ListParagraph"/>
+        <w:numPr>
+          <w:ilvl w:val="0"/>
+          <w:numId w:val="5"/>
+        </w:numPr>
+        <w:rPr>
+          <w:rFonts w:ascii="Times New Roman" w:hAnsi="Times New Roman" w:cs="Times New Roman"/>
+        </w:rPr>
+      </w:pPr>
+      <w:r>
+        <w:rPr>
+          <w:rFonts w:ascii="Times New Roman" w:hAnsi="Times New Roman" w:cs="Times New Roman"/>
+        </w:rPr>
+        <w:t>Operates only on the committed history.</w:t>
+      </w:r>
+    </w:p>
+    <w:p>
+      <w:pPr>
+        <w:pStyle w:val="ListParagraph"/>
+        <w:numPr>
+          <w:ilvl w:val="0"/>
+          <w:numId w:val="5"/>
+        </w:numPr>
+        <w:rPr>
+          <w:rFonts w:ascii="Times New Roman" w:hAnsi="Times New Roman" w:cs="Times New Roman"/>
+        </w:rPr>
+      </w:pPr>
+      <w:r>
+        <w:rPr>
+          <w:rFonts w:ascii="Times New Roman" w:hAnsi="Times New Roman" w:cs="Times New Roman"/>
+        </w:rPr>
+        <w:t>Displays committed snapshots</w:t>
+      </w:r>
+    </w:p>
+    <w:p>
+      <w:pPr>
+        <w:pStyle w:val="ListParagraph"/>
+        <w:numPr>
+          <w:ilvl w:val="0"/>
+          <w:numId w:val="5"/>
+        </w:numPr>
+        <w:rPr>
+          <w:rFonts w:ascii="Times New Roman" w:hAnsi="Times New Roman" w:cs="Times New Roman"/>
+        </w:rPr>
+      </w:pPr>
+      <w:r>
+        <w:rPr>
+          <w:rFonts w:ascii="Times New Roman" w:hAnsi="Times New Roman" w:cs="Times New Roman"/>
+        </w:rPr>
+        <w:t>Git log --</w:t>
+      </w:r>
+      <w:proofErr w:type="spellStart"/>
+      <w:r>
+        <w:rPr>
+          <w:rFonts w:ascii="Times New Roman" w:hAnsi="Times New Roman" w:cs="Times New Roman"/>
+        </w:rPr>
+        <w:t>oneline</w:t>
+      </w:r>
+      <w:proofErr w:type="spellEnd"/>
+    </w:p>
+    <w:p>
+      <w:pPr>
+        <w:pStyle w:val="ListParagraph"/>
+        <w:numPr>
+          <w:ilvl w:val="0"/>
+          <w:numId w:val="5"/>
+        </w:numPr>
+        <w:rPr>
+          <w:rFonts w:ascii="Times New Roman" w:hAnsi="Times New Roman" w:cs="Times New Roman"/>
+        </w:rPr>
+      </w:pPr>
+      <w:r>
+        <w:rPr>
+          <w:rFonts w:ascii="Times New Roman" w:hAnsi="Times New Roman" w:cs="Times New Roman"/>
+        </w:rPr>
+        <w:t>Git log –n &lt;lines&gt;</w:t>
+      </w:r>
+    </w:p>
+    <w:p>
+      <w:pPr>
+        <w:pStyle w:val="ListParagraph"/>
+        <w:numPr>
+          <w:ilvl w:val="0"/>
+          <w:numId w:val="5"/>
+        </w:numPr>
+        <w:rPr>
+          <w:rFonts w:ascii="Times New Roman" w:hAnsi="Times New Roman" w:cs="Times New Roman"/>
+        </w:rPr>
+      </w:pPr>
+      <w:r>
+        <w:rPr>
+          <w:rFonts w:ascii="Times New Roman" w:hAnsi="Times New Roman" w:cs="Times New Roman"/>
+        </w:rPr>
+        <w:t xml:space="preserve">Git log </w:t>
+      </w:r>
+      <w:r>
+        <w:rPr>
+          <w:rFonts w:ascii="Times New Roman" w:hAnsi="Times New Roman" w:cs="Times New Roman"/>
+        </w:rPr>
+        <w:t>–</w:t>
+      </w:r>
+      <w:r>
+        <w:rPr>
+          <w:rFonts w:ascii="Times New Roman" w:hAnsi="Times New Roman" w:cs="Times New Roman"/>
+        </w:rPr>
+        <w:t>stat</w:t>
+      </w:r>
+    </w:p>
+    <w:p>
+      <w:pPr>
+        <w:pStyle w:val="ListParagraph"/>
+        <w:numPr>
+          <w:ilvl w:val="0"/>
+          <w:numId w:val="5"/>
+        </w:numPr>
+        <w:rPr>
+          <w:rFonts w:ascii="Times New Roman" w:hAnsi="Times New Roman" w:cs="Times New Roman"/>
+        </w:rPr>
+      </w:pPr>
+      <w:r>
+        <w:rPr>
+          <w:rFonts w:ascii="Times New Roman" w:hAnsi="Times New Roman" w:cs="Times New Roman"/>
+        </w:rPr>
+        <w:t>Git log &lt;file&gt;</w:t>
+      </w:r>
+    </w:p>
+    <w:p>
+      <w:pPr>
+        <w:pStyle w:val="ListParagraph"/>
+        <w:numPr>
+          <w:ilvl w:val="0"/>
+          <w:numId w:val="5"/>
+        </w:numPr>
+        <w:rPr>
+          <w:rFonts w:ascii="Times New Roman" w:hAnsi="Times New Roman" w:cs="Times New Roman"/>
+        </w:rPr>
+      </w:pPr>
+      <w:r>
+        <w:rPr>
+          <w:rFonts w:ascii="Times New Roman" w:hAnsi="Times New Roman" w:cs="Times New Roman"/>
+        </w:rPr>
+        <w:t>Git log –graph --</w:t>
+      </w:r>
+      <w:proofErr w:type="spellStart"/>
+      <w:r>
+        <w:rPr>
+          <w:rFonts w:ascii="Times New Roman" w:hAnsi="Times New Roman" w:cs="Times New Roman"/>
+        </w:rPr>
+        <w:t>oneline</w:t>
+      </w:r>
+      <w:proofErr w:type="spellEnd"/>
+    </w:p>
+    <w:p>
+      <w:pPr>
+        <w:rPr>
+          <w:rFonts w:ascii="Times New Roman" w:hAnsi="Times New Roman" w:cs="Times New Roman"/>
+        </w:rPr>
+      </w:pPr>
+    </w:p>
+    <w:p>
+      <w:pPr>
+        <w:rPr>
+          <w:rFonts w:ascii="Times New Roman" w:hAnsi="Times New Roman" w:cs="Times New Roman"/>
+          <w:b/>
+        </w:rPr>
+      </w:pPr>
+      <w:proofErr w:type="gramStart"/>
+      <w:r>
+        <w:rPr>
+          <w:rFonts w:ascii="Times New Roman" w:hAnsi="Times New Roman" w:cs="Times New Roman"/>
+          <w:b/>
+        </w:rPr>
+        <w:lastRenderedPageBreak/>
+        <w:t>commit</w:t>
+      </w:r>
+      <w:proofErr w:type="gramEnd"/>
+      <w:r>
+        <w:rPr>
+          <w:rFonts w:ascii="Times New Roman" w:hAnsi="Times New Roman" w:cs="Times New Roman"/>
+          <w:b/>
+        </w:rPr>
+        <w:t xml:space="preserve"> 3157ee3718e180a9476bf2e5cab8e3f1e78a73b7</w:t>
+      </w:r>
+    </w:p>
+    <w:p>
+      <w:pPr>
+        <w:pStyle w:val="ListParagraph"/>
+        <w:numPr>
+          <w:ilvl w:val="0"/>
+          <w:numId w:val="6"/>
+        </w:numPr>
+        <w:rPr>
+          <w:rFonts w:ascii="Times New Roman" w:hAnsi="Times New Roman" w:cs="Times New Roman"/>
+        </w:rPr>
+      </w:pPr>
+      <w:r>
+        <w:rPr>
+          <w:rFonts w:ascii="Times New Roman" w:hAnsi="Times New Roman" w:cs="Times New Roman"/>
+        </w:rPr>
+        <w:t>40 character SHA-1 checksum of the commit’s contents.</w:t>
+      </w:r>
+    </w:p>
+    <w:p>
+      <w:pPr>
+        <w:pStyle w:val="ListParagraph"/>
+        <w:numPr>
+          <w:ilvl w:val="0"/>
+          <w:numId w:val="6"/>
+        </w:numPr>
+        <w:rPr>
+          <w:rFonts w:ascii="Times New Roman" w:hAnsi="Times New Roman" w:cs="Times New Roman"/>
+        </w:rPr>
+      </w:pPr>
+      <w:r>
+        <w:rPr>
+          <w:rFonts w:ascii="Times New Roman" w:hAnsi="Times New Roman" w:cs="Times New Roman"/>
+        </w:rPr>
+        <w:t xml:space="preserve">Also serves as unique ID </w:t>
+      </w:r>
+      <w:r>
+        <w:rPr>
+          <w:rFonts w:ascii="Times New Roman" w:hAnsi="Times New Roman" w:cs="Times New Roman"/>
+        </w:rPr>
+        <w:t>for</w:t>
+      </w:r>
+      <w:r>
+        <w:rPr>
+          <w:rFonts w:ascii="Times New Roman" w:hAnsi="Times New Roman" w:cs="Times New Roman"/>
+        </w:rPr>
+        <w:t xml:space="preserve"> the commit.</w:t>
+      </w:r>
+    </w:p>
+    <w:p>
+      <w:pPr>
+        <w:rPr>
+          <w:rFonts w:ascii="Times New Roman" w:hAnsi="Times New Roman" w:cs="Times New Roman"/>
+          <w:b/>
+        </w:rPr>
+      </w:pPr>
+      <w:r>
+        <w:rPr>
+          <w:rFonts w:ascii="Times New Roman" w:hAnsi="Times New Roman" w:cs="Times New Roman"/>
+          <w:b/>
+        </w:rPr>
+        <w:t>HEAD</w:t>
+      </w:r>
+    </w:p>
+    <w:p>
+      <w:pPr>
+        <w:pStyle w:val="ListParagraph"/>
+        <w:numPr>
+          <w:ilvl w:val="0"/>
+          <w:numId w:val="7"/>
+        </w:numPr>
+        <w:rPr>
+          <w:rFonts w:ascii="Times New Roman" w:hAnsi="Times New Roman" w:cs="Times New Roman"/>
+        </w:rPr>
+      </w:pPr>
+      <w:r>
+        <w:rPr>
+          <w:rFonts w:ascii="Times New Roman" w:hAnsi="Times New Roman" w:cs="Times New Roman"/>
+        </w:rPr>
+        <w:t>Current commit</w:t>
+      </w:r>
+    </w:p>
+    <w:p>
+      <w:pPr>
+        <w:rPr>
+          <w:rFonts w:ascii="Times New Roman" w:hAnsi="Times New Roman" w:cs="Times New Roman"/>
+        </w:rPr>
+      </w:pPr>
       <w:bookmarkStart w:id="0" w:name="_GoBack"/>
       <w:bookmarkEnd w:id="0"/>
-      <w:r>
-        <w:rPr>
-          <w:rFonts w:ascii="Times New Roman" w:hAnsi="Times New Roman" w:cs="Times New Roman"/>
-        </w:rPr>
-        <w:t>commit consists of a diff compared to the original file added to the repository. Git, on the other hand, records the </w:t>
-      </w:r>
-      <w:r>
-        <w:rPr>
-          <w:rFonts w:ascii="Times New Roman" w:hAnsi="Times New Roman" w:cs="Times New Roman"/>
-          <w:i/>
-          <w:iCs/>
-        </w:rPr>
-        <w:t>entire contents</w:t>
-      </w:r>
-      <w:r>
-        <w:rPr>
-          <w:rFonts w:ascii="Times New Roman" w:hAnsi="Times New Roman" w:cs="Times New Roman"/>
-        </w:rPr>
-        <w:t> of each file in every commit.</w:t>
-      </w:r>
-    </w:p>
-    <w:p>
-      <w:pPr>
-        <w:pStyle w:val="ListParagraph"/>
-        <w:numPr>
-          <w:ilvl w:val="1"/>
-          <w:numId w:val="2"/>
-        </w:numPr>
-        <w:rPr>
-          <w:rFonts w:ascii="Times New Roman" w:hAnsi="Times New Roman" w:cs="Times New Roman"/>
-        </w:rPr>
-      </w:pPr>
-      <w:r>
-        <w:rPr>
-          <w:rFonts w:ascii="Times New Roman" w:hAnsi="Times New Roman" w:cs="Times New Roman"/>
-        </w:rPr>
-        <w:t>This makes many Git operations much faster than SVN, since a particular version of a file doesn’t have to be “assembled” from its diffs—the complete revision of each file is immediately available from Git's internal database.</w:t>
-      </w:r>
-    </w:p>
-    <w:p>
-      <w:pPr>
-        <w:pStyle w:val="ListParagraph"/>
-        <w:numPr>
-          <w:ilvl w:val="0"/>
-          <w:numId w:val="2"/>
-        </w:numPr>
-        <w:rPr>
-          <w:rFonts w:ascii="Times New Roman" w:hAnsi="Times New Roman" w:cs="Times New Roman"/>
-        </w:rPr>
-      </w:pPr>
-      <w:r>
-        <w:rPr>
-          <w:rFonts w:ascii="Times New Roman" w:hAnsi="Times New Roman" w:cs="Times New Roman"/>
-        </w:rPr>
-        <w:t>lets developers work in an isolated environment, deferring integration until they’re at a convenient break point.</w:t>
-      </w:r>
     </w:p>
     <w:p>
       <w:pPr>
         <w:rPr>
           <w:rFonts w:ascii="Times New Roman" w:hAnsi="Times New Roman" w:cs="Times New Roman"/>
           <w:b/>
-        </w:rPr>
-      </w:pPr>
-      <w:r>
-        <w:rPr>
-          <w:rFonts w:ascii="Times New Roman" w:hAnsi="Times New Roman" w:cs="Times New Roman"/>
-          <w:b/>
-        </w:rPr>
-        <w:t>Staging area</w:t>
-      </w:r>
-    </w:p>
-    <w:p>
-      <w:pPr>
-        <w:pStyle w:val="ListParagraph"/>
-        <w:numPr>
-          <w:ilvl w:val="0"/>
-          <w:numId w:val="2"/>
-        </w:numPr>
-        <w:rPr>
-          <w:rFonts w:ascii="Times New Roman" w:hAnsi="Times New Roman" w:cs="Times New Roman"/>
-        </w:rPr>
-      </w:pPr>
-      <w:r>
-        <w:rPr>
-          <w:rFonts w:ascii="Times New Roman" w:hAnsi="Times New Roman" w:cs="Times New Roman"/>
-        </w:rPr>
-        <w:t>Lets you group related changes into highly focused snapshots (i.e. atomic commits)</w:t>
-      </w:r>
-    </w:p>
-    <w:p>
-      <w:pPr>
-        <w:pStyle w:val="ListParagraph"/>
-        <w:numPr>
-          <w:ilvl w:val="0"/>
-          <w:numId w:val="2"/>
-        </w:numPr>
-        <w:rPr>
-          <w:rFonts w:ascii="Times New Roman" w:hAnsi="Times New Roman" w:cs="Times New Roman"/>
-        </w:rPr>
-      </w:pPr>
-      <w:r>
-        <w:rPr>
-          <w:rFonts w:ascii="Times New Roman" w:hAnsi="Times New Roman" w:cs="Times New Roman"/>
-        </w:rPr>
-        <w:t>You can make all sorts of changes to unrelated files, commit only a few related files into one atomic unit and then commit others.</w:t>
-      </w:r>
-      <w:r>
-        <w:rPr>
-          <w:rFonts w:ascii="Times New Roman" w:hAnsi="Times New Roman" w:cs="Times New Roman"/>
-        </w:rPr>
-        <w:t xml:space="preserve"> i.e. split them into logical commits.</w:t>
-      </w:r>
-    </w:p>
-    <w:p>
-      <w:pPr>
-        <w:rPr>
-          <w:rFonts w:ascii="Times New Roman" w:hAnsi="Times New Roman" w:cs="Times New Roman"/>
-          <w:b/>
-        </w:rPr>
-      </w:pPr>
-      <w:r>
-        <w:rPr>
-          <w:rFonts w:ascii="Times New Roman" w:hAnsi="Times New Roman" w:cs="Times New Roman"/>
-          <w:b/>
-        </w:rPr>
-        <w:t>Atomic commits</w:t>
-      </w:r>
-    </w:p>
-    <w:p>
-      <w:pPr>
-        <w:pStyle w:val="ListParagraph"/>
-        <w:numPr>
-          <w:ilvl w:val="0"/>
-          <w:numId w:val="3"/>
-        </w:numPr>
-        <w:rPr>
-          <w:rFonts w:ascii="Times New Roman" w:hAnsi="Times New Roman" w:cs="Times New Roman"/>
-        </w:rPr>
-      </w:pPr>
-      <w:r>
-        <w:rPr>
-          <w:rFonts w:ascii="Times New Roman" w:hAnsi="Times New Roman" w:cs="Times New Roman"/>
-        </w:rPr>
-        <w:t>Each commit has only related files.</w:t>
-      </w:r>
-    </w:p>
-    <w:p>
-      <w:pPr>
-        <w:pStyle w:val="ListParagraph"/>
-        <w:numPr>
-          <w:ilvl w:val="0"/>
-          <w:numId w:val="3"/>
-        </w:numPr>
-        <w:rPr>
-          <w:rFonts w:ascii="Times New Roman" w:hAnsi="Times New Roman" w:cs="Times New Roman"/>
-        </w:rPr>
-      </w:pPr>
-      <w:r>
-        <w:rPr>
-          <w:rFonts w:ascii="Times New Roman" w:hAnsi="Times New Roman" w:cs="Times New Roman"/>
-        </w:rPr>
-        <w:t>So that it is easier to track bugs and revert changes with minimal impac</w:t>
-      </w:r>
-      <w:r>
-        <w:rPr>
-          <w:rFonts w:ascii="Times New Roman" w:hAnsi="Times New Roman" w:cs="Times New Roman"/>
-        </w:rPr>
-        <w:t>t on the rest of the project.</w:t>
-      </w:r>
-    </w:p>
-    <w:p>
-      <w:pPr>
-        <w:pStyle w:val="ListParagraph"/>
-        <w:numPr>
-          <w:ilvl w:val="0"/>
-          <w:numId w:val="3"/>
-        </w:numPr>
-        <w:rPr>
-          <w:rFonts w:ascii="Times New Roman" w:hAnsi="Times New Roman" w:cs="Times New Roman"/>
         </w:rPr>
       </w:pPr>
     </w:p>
@@ -581,6 +1081,345 @@
     </w:lvl>
   </w:abstractNum>
   <w:abstractNum w:abstractNumId="2">
+    <w:nsid w:val="30D80481"/>
+    <w:multiLevelType w:val="hybridMultilevel"/>
+    <w:tmpl w:val="E9DAE030"/>
+    <w:lvl w:ilvl="0" w:tplc="40090001">
+      <w:start w:val="1"/>
+      <w:numFmt w:val="bullet"/>
+      <w:lvlText w:val=""/>
+      <w:lvlJc w:val="left"/>
+      <w:pPr>
+        <w:ind w:left="720" w:hanging="360"/>
+      </w:pPr>
+      <w:rPr>
+        <w:rFonts w:ascii="Symbol" w:hAnsi="Symbol" w:hint="default"/>
+      </w:rPr>
+    </w:lvl>
+    <w:lvl w:ilvl="1" w:tplc="40090003" w:tentative="1">
+      <w:start w:val="1"/>
+      <w:numFmt w:val="bullet"/>
+      <w:lvlText w:val="o"/>
+      <w:lvlJc w:val="left"/>
+      <w:pPr>
+        <w:ind w:left="1440" w:hanging="360"/>
+      </w:pPr>
+      <w:rPr>
+        <w:rFonts w:ascii="Courier New" w:hAnsi="Courier New" w:cs="Courier New" w:hint="default"/>
+      </w:rPr>
+    </w:lvl>
+    <w:lvl w:ilvl="2" w:tplc="40090005" w:tentative="1">
+      <w:start w:val="1"/>
+      <w:numFmt w:val="bullet"/>
+      <w:lvlText w:val=""/>
+      <w:lvlJc w:val="left"/>
+      <w:pPr>
+        <w:ind w:left="2160" w:hanging="360"/>
+      </w:pPr>
+      <w:rPr>
+        <w:rFonts w:ascii="Wingdings" w:hAnsi="Wingdings" w:hint="default"/>
+      </w:rPr>
+    </w:lvl>
+    <w:lvl w:ilvl="3" w:tplc="40090001" w:tentative="1">
+      <w:start w:val="1"/>
+      <w:numFmt w:val="bullet"/>
+      <w:lvlText w:val=""/>
+      <w:lvlJc w:val="left"/>
+      <w:pPr>
+        <w:ind w:left="2880" w:hanging="360"/>
+      </w:pPr>
+      <w:rPr>
+        <w:rFonts w:ascii="Symbol" w:hAnsi="Symbol" w:hint="default"/>
+      </w:rPr>
+    </w:lvl>
+    <w:lvl w:ilvl="4" w:tplc="40090003" w:tentative="1">
+      <w:start w:val="1"/>
+      <w:numFmt w:val="bullet"/>
+      <w:lvlText w:val="o"/>
+      <w:lvlJc w:val="left"/>
+      <w:pPr>
+        <w:ind w:left="3600" w:hanging="360"/>
+      </w:pPr>
+      <w:rPr>
+        <w:rFonts w:ascii="Courier New" w:hAnsi="Courier New" w:cs="Courier New" w:hint="default"/>
+      </w:rPr>
+    </w:lvl>
+    <w:lvl w:ilvl="5" w:tplc="40090005" w:tentative="1">
+      <w:start w:val="1"/>
+      <w:numFmt w:val="bullet"/>
+      <w:lvlText w:val=""/>
+      <w:lvlJc w:val="left"/>
+      <w:pPr>
+        <w:ind w:left="4320" w:hanging="360"/>
+      </w:pPr>
+      <w:rPr>
+        <w:rFonts w:ascii="Wingdings" w:hAnsi="Wingdings" w:hint="default"/>
+      </w:rPr>
+    </w:lvl>
+    <w:lvl w:ilvl="6" w:tplc="40090001" w:tentative="1">
+      <w:start w:val="1"/>
+      <w:numFmt w:val="bullet"/>
+      <w:lvlText w:val=""/>
+      <w:lvlJc w:val="left"/>
+      <w:pPr>
+        <w:ind w:left="5040" w:hanging="360"/>
+      </w:pPr>
+      <w:rPr>
+        <w:rFonts w:ascii="Symbol" w:hAnsi="Symbol" w:hint="default"/>
+      </w:rPr>
+    </w:lvl>
+    <w:lvl w:ilvl="7" w:tplc="40090003" w:tentative="1">
+      <w:start w:val="1"/>
+      <w:numFmt w:val="bullet"/>
+      <w:lvlText w:val="o"/>
+      <w:lvlJc w:val="left"/>
+      <w:pPr>
+        <w:ind w:left="5760" w:hanging="360"/>
+      </w:pPr>
+      <w:rPr>
+        <w:rFonts w:ascii="Courier New" w:hAnsi="Courier New" w:cs="Courier New" w:hint="default"/>
+      </w:rPr>
+    </w:lvl>
+    <w:lvl w:ilvl="8" w:tplc="40090005" w:tentative="1">
+      <w:start w:val="1"/>
+      <w:numFmt w:val="bullet"/>
+      <w:lvlText w:val=""/>
+      <w:lvlJc w:val="left"/>
+      <w:pPr>
+        <w:ind w:left="6480" w:hanging="360"/>
+      </w:pPr>
+      <w:rPr>
+        <w:rFonts w:ascii="Wingdings" w:hAnsi="Wingdings" w:hint="default"/>
+      </w:rPr>
+    </w:lvl>
+  </w:abstractNum>
+  <w:abstractNum w:abstractNumId="3">
+    <w:nsid w:val="3B9869DB"/>
+    <w:multiLevelType w:val="hybridMultilevel"/>
+    <w:tmpl w:val="943C6D58"/>
+    <w:lvl w:ilvl="0" w:tplc="40090001">
+      <w:start w:val="1"/>
+      <w:numFmt w:val="bullet"/>
+      <w:lvlText w:val=""/>
+      <w:lvlJc w:val="left"/>
+      <w:pPr>
+        <w:ind w:left="720" w:hanging="360"/>
+      </w:pPr>
+      <w:rPr>
+        <w:rFonts w:ascii="Symbol" w:hAnsi="Symbol" w:hint="default"/>
+      </w:rPr>
+    </w:lvl>
+    <w:lvl w:ilvl="1" w:tplc="40090003" w:tentative="1">
+      <w:start w:val="1"/>
+      <w:numFmt w:val="bullet"/>
+      <w:lvlText w:val="o"/>
+      <w:lvlJc w:val="left"/>
+      <w:pPr>
+        <w:ind w:left="1440" w:hanging="360"/>
+      </w:pPr>
+      <w:rPr>
+        <w:rFonts w:ascii="Courier New" w:hAnsi="Courier New" w:cs="Courier New" w:hint="default"/>
+      </w:rPr>
+    </w:lvl>
+    <w:lvl w:ilvl="2" w:tplc="40090005" w:tentative="1">
+      <w:start w:val="1"/>
+      <w:numFmt w:val="bullet"/>
+      <w:lvlText w:val=""/>
+      <w:lvlJc w:val="left"/>
+      <w:pPr>
+        <w:ind w:left="2160" w:hanging="360"/>
+      </w:pPr>
+      <w:rPr>
+        <w:rFonts w:ascii="Wingdings" w:hAnsi="Wingdings" w:hint="default"/>
+      </w:rPr>
+    </w:lvl>
+    <w:lvl w:ilvl="3" w:tplc="40090001" w:tentative="1">
+      <w:start w:val="1"/>
+      <w:numFmt w:val="bullet"/>
+      <w:lvlText w:val=""/>
+      <w:lvlJc w:val="left"/>
+      <w:pPr>
+        <w:ind w:left="2880" w:hanging="360"/>
+      </w:pPr>
+      <w:rPr>
+        <w:rFonts w:ascii="Symbol" w:hAnsi="Symbol" w:hint="default"/>
+      </w:rPr>
+    </w:lvl>
+    <w:lvl w:ilvl="4" w:tplc="40090003" w:tentative="1">
+      <w:start w:val="1"/>
+      <w:numFmt w:val="bullet"/>
+      <w:lvlText w:val="o"/>
+      <w:lvlJc w:val="left"/>
+      <w:pPr>
+        <w:ind w:left="3600" w:hanging="360"/>
+      </w:pPr>
+      <w:rPr>
+        <w:rFonts w:ascii="Courier New" w:hAnsi="Courier New" w:cs="Courier New" w:hint="default"/>
+      </w:rPr>
+    </w:lvl>
+    <w:lvl w:ilvl="5" w:tplc="40090005" w:tentative="1">
+      <w:start w:val="1"/>
+      <w:numFmt w:val="bullet"/>
+      <w:lvlText w:val=""/>
+      <w:lvlJc w:val="left"/>
+      <w:pPr>
+        <w:ind w:left="4320" w:hanging="360"/>
+      </w:pPr>
+      <w:rPr>
+        <w:rFonts w:ascii="Wingdings" w:hAnsi="Wingdings" w:hint="default"/>
+      </w:rPr>
+    </w:lvl>
+    <w:lvl w:ilvl="6" w:tplc="40090001" w:tentative="1">
+      <w:start w:val="1"/>
+      <w:numFmt w:val="bullet"/>
+      <w:lvlText w:val=""/>
+      <w:lvlJc w:val="left"/>
+      <w:pPr>
+        <w:ind w:left="5040" w:hanging="360"/>
+      </w:pPr>
+      <w:rPr>
+        <w:rFonts w:ascii="Symbol" w:hAnsi="Symbol" w:hint="default"/>
+      </w:rPr>
+    </w:lvl>
+    <w:lvl w:ilvl="7" w:tplc="40090003" w:tentative="1">
+      <w:start w:val="1"/>
+      <w:numFmt w:val="bullet"/>
+      <w:lvlText w:val="o"/>
+      <w:lvlJc w:val="left"/>
+      <w:pPr>
+        <w:ind w:left="5760" w:hanging="360"/>
+      </w:pPr>
+      <w:rPr>
+        <w:rFonts w:ascii="Courier New" w:hAnsi="Courier New" w:cs="Courier New" w:hint="default"/>
+      </w:rPr>
+    </w:lvl>
+    <w:lvl w:ilvl="8" w:tplc="40090005" w:tentative="1">
+      <w:start w:val="1"/>
+      <w:numFmt w:val="bullet"/>
+      <w:lvlText w:val=""/>
+      <w:lvlJc w:val="left"/>
+      <w:pPr>
+        <w:ind w:left="6480" w:hanging="360"/>
+      </w:pPr>
+      <w:rPr>
+        <w:rFonts w:ascii="Wingdings" w:hAnsi="Wingdings" w:hint="default"/>
+      </w:rPr>
+    </w:lvl>
+  </w:abstractNum>
+  <w:abstractNum w:abstractNumId="4">
+    <w:nsid w:val="60206843"/>
+    <w:multiLevelType w:val="hybridMultilevel"/>
+    <w:tmpl w:val="38F0A2FA"/>
+    <w:lvl w:ilvl="0" w:tplc="40090001">
+      <w:start w:val="1"/>
+      <w:numFmt w:val="bullet"/>
+      <w:lvlText w:val=""/>
+      <w:lvlJc w:val="left"/>
+      <w:pPr>
+        <w:ind w:left="720" w:hanging="360"/>
+      </w:pPr>
+      <w:rPr>
+        <w:rFonts w:ascii="Symbol" w:hAnsi="Symbol" w:hint="default"/>
+      </w:rPr>
+    </w:lvl>
+    <w:lvl w:ilvl="1" w:tplc="40090003" w:tentative="1">
+      <w:start w:val="1"/>
+      <w:numFmt w:val="bullet"/>
+      <w:lvlText w:val="o"/>
+      <w:lvlJc w:val="left"/>
+      <w:pPr>
+        <w:ind w:left="1440" w:hanging="360"/>
+      </w:pPr>
+      <w:rPr>
+        <w:rFonts w:ascii="Courier New" w:hAnsi="Courier New" w:cs="Courier New" w:hint="default"/>
+      </w:rPr>
+    </w:lvl>
+    <w:lvl w:ilvl="2" w:tplc="40090005" w:tentative="1">
+      <w:start w:val="1"/>
+      <w:numFmt w:val="bullet"/>
+      <w:lvlText w:val=""/>
+      <w:lvlJc w:val="left"/>
+      <w:pPr>
+        <w:ind w:left="2160" w:hanging="360"/>
+      </w:pPr>
+      <w:rPr>
+        <w:rFonts w:ascii="Wingdings" w:hAnsi="Wingdings" w:hint="default"/>
+      </w:rPr>
+    </w:lvl>
+    <w:lvl w:ilvl="3" w:tplc="40090001" w:tentative="1">
+      <w:start w:val="1"/>
+      <w:numFmt w:val="bullet"/>
+      <w:lvlText w:val=""/>
+      <w:lvlJc w:val="left"/>
+      <w:pPr>
+        <w:ind w:left="2880" w:hanging="360"/>
+      </w:pPr>
+      <w:rPr>
+        <w:rFonts w:ascii="Symbol" w:hAnsi="Symbol" w:hint="default"/>
+      </w:rPr>
+    </w:lvl>
+    <w:lvl w:ilvl="4" w:tplc="40090003" w:tentative="1">
+      <w:start w:val="1"/>
+      <w:numFmt w:val="bullet"/>
+      <w:lvlText w:val="o"/>
+      <w:lvlJc w:val="left"/>
+      <w:pPr>
+        <w:ind w:left="3600" w:hanging="360"/>
+      </w:pPr>
+      <w:rPr>
+        <w:rFonts w:ascii="Courier New" w:hAnsi="Courier New" w:cs="Courier New" w:hint="default"/>
+      </w:rPr>
+    </w:lvl>
+    <w:lvl w:ilvl="5" w:tplc="40090005" w:tentative="1">
+      <w:start w:val="1"/>
+      <w:numFmt w:val="bullet"/>
+      <w:lvlText w:val=""/>
+      <w:lvlJc w:val="left"/>
+      <w:pPr>
+        <w:ind w:left="4320" w:hanging="360"/>
+      </w:pPr>
+      <w:rPr>
+        <w:rFonts w:ascii="Wingdings" w:hAnsi="Wingdings" w:hint="default"/>
+      </w:rPr>
+    </w:lvl>
+    <w:lvl w:ilvl="6" w:tplc="40090001" w:tentative="1">
+      <w:start w:val="1"/>
+      <w:numFmt w:val="bullet"/>
+      <w:lvlText w:val=""/>
+      <w:lvlJc w:val="left"/>
+      <w:pPr>
+        <w:ind w:left="5040" w:hanging="360"/>
+      </w:pPr>
+      <w:rPr>
+        <w:rFonts w:ascii="Symbol" w:hAnsi="Symbol" w:hint="default"/>
+      </w:rPr>
+    </w:lvl>
+    <w:lvl w:ilvl="7" w:tplc="40090003" w:tentative="1">
+      <w:start w:val="1"/>
+      <w:numFmt w:val="bullet"/>
+      <w:lvlText w:val="o"/>
+      <w:lvlJc w:val="left"/>
+      <w:pPr>
+        <w:ind w:left="5760" w:hanging="360"/>
+      </w:pPr>
+      <w:rPr>
+        <w:rFonts w:ascii="Courier New" w:hAnsi="Courier New" w:cs="Courier New" w:hint="default"/>
+      </w:rPr>
+    </w:lvl>
+    <w:lvl w:ilvl="8" w:tplc="40090005" w:tentative="1">
+      <w:start w:val="1"/>
+      <w:numFmt w:val="bullet"/>
+      <w:lvlText w:val=""/>
+      <w:lvlJc w:val="left"/>
+      <w:pPr>
+        <w:ind w:left="6480" w:hanging="360"/>
+      </w:pPr>
+      <w:rPr>
+        <w:rFonts w:ascii="Wingdings" w:hAnsi="Wingdings" w:hint="default"/>
+      </w:rPr>
+    </w:lvl>
+  </w:abstractNum>
+  <w:abstractNum w:abstractNumId="5">
     <w:nsid w:val="65135B83"/>
     <w:multiLevelType w:val="hybridMultilevel"/>
     <w:tmpl w:val="248466B6"/>
@@ -597,6 +1436,119 @@
       </w:rPr>
     </w:lvl>
     <w:lvl w:ilvl="1" w:tplc="40090003">
+      <w:start w:val="1"/>
+      <w:numFmt w:val="bullet"/>
+      <w:lvlText w:val="o"/>
+      <w:lvlJc w:val="left"/>
+      <w:pPr>
+        <w:ind w:left="1440" w:hanging="360"/>
+      </w:pPr>
+      <w:rPr>
+        <w:rFonts w:ascii="Courier New" w:hAnsi="Courier New" w:cs="Courier New" w:hint="default"/>
+      </w:rPr>
+    </w:lvl>
+    <w:lvl w:ilvl="2" w:tplc="40090005" w:tentative="1">
+      <w:start w:val="1"/>
+      <w:numFmt w:val="bullet"/>
+      <w:lvlText w:val=""/>
+      <w:lvlJc w:val="left"/>
+      <w:pPr>
+        <w:ind w:left="2160" w:hanging="360"/>
+      </w:pPr>
+      <w:rPr>
+        <w:rFonts w:ascii="Wingdings" w:hAnsi="Wingdings" w:hint="default"/>
+      </w:rPr>
+    </w:lvl>
+    <w:lvl w:ilvl="3" w:tplc="40090001" w:tentative="1">
+      <w:start w:val="1"/>
+      <w:numFmt w:val="bullet"/>
+      <w:lvlText w:val=""/>
+      <w:lvlJc w:val="left"/>
+      <w:pPr>
+        <w:ind w:left="2880" w:hanging="360"/>
+      </w:pPr>
+      <w:rPr>
+        <w:rFonts w:ascii="Symbol" w:hAnsi="Symbol" w:hint="default"/>
+      </w:rPr>
+    </w:lvl>
+    <w:lvl w:ilvl="4" w:tplc="40090003" w:tentative="1">
+      <w:start w:val="1"/>
+      <w:numFmt w:val="bullet"/>
+      <w:lvlText w:val="o"/>
+      <w:lvlJc w:val="left"/>
+      <w:pPr>
+        <w:ind w:left="3600" w:hanging="360"/>
+      </w:pPr>
+      <w:rPr>
+        <w:rFonts w:ascii="Courier New" w:hAnsi="Courier New" w:cs="Courier New" w:hint="default"/>
+      </w:rPr>
+    </w:lvl>
+    <w:lvl w:ilvl="5" w:tplc="40090005" w:tentative="1">
+      <w:start w:val="1"/>
+      <w:numFmt w:val="bullet"/>
+      <w:lvlText w:val=""/>
+      <w:lvlJc w:val="left"/>
+      <w:pPr>
+        <w:ind w:left="4320" w:hanging="360"/>
+      </w:pPr>
+      <w:rPr>
+        <w:rFonts w:ascii="Wingdings" w:hAnsi="Wingdings" w:hint="default"/>
+      </w:rPr>
+    </w:lvl>
+    <w:lvl w:ilvl="6" w:tplc="40090001" w:tentative="1">
+      <w:start w:val="1"/>
+      <w:numFmt w:val="bullet"/>
+      <w:lvlText w:val=""/>
+      <w:lvlJc w:val="left"/>
+      <w:pPr>
+        <w:ind w:left="5040" w:hanging="360"/>
+      </w:pPr>
+      <w:rPr>
+        <w:rFonts w:ascii="Symbol" w:hAnsi="Symbol" w:hint="default"/>
+      </w:rPr>
+    </w:lvl>
+    <w:lvl w:ilvl="7" w:tplc="40090003" w:tentative="1">
+      <w:start w:val="1"/>
+      <w:numFmt w:val="bullet"/>
+      <w:lvlText w:val="o"/>
+      <w:lvlJc w:val="left"/>
+      <w:pPr>
+        <w:ind w:left="5760" w:hanging="360"/>
+      </w:pPr>
+      <w:rPr>
+        <w:rFonts w:ascii="Courier New" w:hAnsi="Courier New" w:cs="Courier New" w:hint="default"/>
+      </w:rPr>
+    </w:lvl>
+    <w:lvl w:ilvl="8" w:tplc="40090005" w:tentative="1">
+      <w:start w:val="1"/>
+      <w:numFmt w:val="bullet"/>
+      <w:lvlText w:val=""/>
+      <w:lvlJc w:val="left"/>
+      <w:pPr>
+        <w:ind w:left="6480" w:hanging="360"/>
+      </w:pPr>
+      <w:rPr>
+        <w:rFonts w:ascii="Wingdings" w:hAnsi="Wingdings" w:hint="default"/>
+      </w:rPr>
+    </w:lvl>
+  </w:abstractNum>
+  <w:abstractNum w:abstractNumId="6">
+    <w:nsid w:val="70134607"/>
+    <w:multiLevelType w:val="hybridMultilevel"/>
+    <w:tmpl w:val="CF64BE0C"/>
+    <w:lvl w:ilvl="0" w:tplc="40090001">
+      <w:start w:val="1"/>
+      <w:numFmt w:val="bullet"/>
+      <w:lvlText w:val=""/>
+      <w:lvlJc w:val="left"/>
+      <w:pPr>
+        <w:ind w:left="720" w:hanging="360"/>
+      </w:pPr>
+      <w:rPr>
+        <w:rFonts w:ascii="Symbol" w:hAnsi="Symbol" w:hint="default"/>
+      </w:rPr>
+    </w:lvl>
+    <w:lvl w:ilvl="1" w:tplc="40090003" w:tentative="1">
       <w:start w:val="1"/>
       <w:numFmt w:val="bullet"/>
       <w:lvlText w:val="o"/>
@@ -697,10 +1649,22 @@
     <w:abstractNumId w:val="0"/>
   </w:num>
   <w:num w:numId="2">
-    <w:abstractNumId w:val="2"/>
+    <w:abstractNumId w:val="5"/>
   </w:num>
   <w:num w:numId="3">
     <w:abstractNumId w:val="1"/>
+  </w:num>
+  <w:num w:numId="4">
+    <w:abstractNumId w:val="6"/>
+  </w:num>
+  <w:num w:numId="5">
+    <w:abstractNumId w:val="3"/>
+  </w:num>
+  <w:num w:numId="6">
+    <w:abstractNumId w:val="4"/>
+  </w:num>
+  <w:num w:numId="7">
+    <w:abstractNumId w:val="2"/>
   </w:num>
 </w:numbering>
 </file>
@@ -1395,7 +2359,7 @@
 </file>
 
 <file path=customXml/itemProps1.xml><?xml version="1.0" encoding="utf-8"?>
-<ds:datastoreItem xmlns:ds="http://schemas.openxmlformats.org/officeDocument/2006/customXml" ds:itemID="{A17CD39E-8526-4E66-A40C-D4651FC2DF35}">
+<ds:datastoreItem xmlns:ds="http://schemas.openxmlformats.org/officeDocument/2006/customXml" ds:itemID="{939A042D-48EF-4FE0-91FD-D37D74459259}">
   <ds:schemaRefs>
     <ds:schemaRef ds:uri="http://schemas.openxmlformats.org/officeDocument/2006/bibliography"/>
   </ds:schemaRefs>

</xml_diff>